<commit_message>
image upload and infoconnect post routes
</commit_message>
<xml_diff>
--- a/outputAssignments/DS_Assignment 1.docx
+++ b/outputAssignments/DS_Assignment 1.docx
@@ -11,27 +11,7 @@
       </w:pPr>
       <w:r>
         <w:rPr/>
-        <w:t xml:space="preserve">DS</w:t>
-        <w:t xml:space="preserve">(</w:t>
-        <w:t xml:space="preserve">RCS301</w:t>
-      </w:r>
-      <w:r>
-        <w:rPr>
-          <w:i/>
-          <w:iCs/>
-        </w:rPr>
-        <w:t xml:space="preserve"/>
-      </w:r>
-      <w:r>
-        <w:rPr>
-          <w:i w:val="false"/>
-          <w:iCs w:val="false"/>
-        </w:rPr>
-        <w:t xml:space="preserve"/>
-      </w:r>
-      <w:r>
-        <w:rPr/>
-        <w:t xml:space="preserve">)</w:t>
+        <w:t>DS(RCS301)</w:t>
       </w:r>
     </w:p>
     <w:p>
@@ -43,8 +23,7 @@
       </w:pPr>
       <w:r>
         <w:rPr/>
-        <w:t xml:space="preserve">Date: </w:t>
-        <w:t xml:space="preserve">1st January 2020</w:t>
+        <w:t>Date: 1st January 2020</w:t>
       </w:r>
     </w:p>
     <w:p>
@@ -56,11 +35,7 @@
       </w:pPr>
       <w:r>
         <w:rPr/>
-        <w:t xml:space="preserve">Unit:  </w:t>
-        <w:t xml:space="preserve">Linear DS 1</w:t>
-        <w:t xml:space="preserve"> (CO</w:t>
-        <w:t xml:space="preserve">1</w:t>
-        <w:t xml:space="preserve">)</w:t>
+        <w:t>Unit:  Linear DS 1 (CO1)</w:t>
       </w:r>
     </w:p>
     <w:p>
@@ -81,8 +56,7 @@
           <w:spacing w:val="0"/>
           <w:sz w:val="22"/>
         </w:rPr>
-        <w:t xml:space="preserve">ASSIGNMENT NO  </w:t>
-        <w:t xml:space="preserve">1</w:t>
+        <w:t>ASSIGNMENT NO  1</w:t>
       </w:r>
     </w:p>
     <w:tbl>
@@ -100,7 +74,7 @@
         </w:tblBorders>
         <w:tblCellMar>
           <w:top w:w="55" w:type="dxa"/>
-          <w:left w:w="52" w:type="dxa"/>
+          <w:left w:w="51" w:type="dxa"/>
           <w:bottom w:w="55" w:type="dxa"/>
           <w:right w:w="55" w:type="dxa"/>
         </w:tblCellMar>
@@ -134,7 +108,7 @@
             </w:pPr>
             <w:r>
               <w:rPr/>
-              <w:t xml:space="preserve">Course Outcomes</w:t>
+              <w:t>Course Outcomes</w:t>
             </w:r>
           </w:p>
         </w:tc>
@@ -172,7 +146,7 @@
                 <w:spacing w:val="0"/>
                 <w:sz w:val="22"/>
               </w:rPr>
-              <w:t xml:space="preserve">C216.1</w:t>
+              <w:t>C216.1</w:t>
             </w:r>
           </w:p>
         </w:tc>
@@ -207,7 +181,7 @@
                 <w:spacing w:val="0"/>
                 <w:sz w:val="22"/>
               </w:rPr>
-              <w:t xml:space="preserve">Understand the structure and functions of OS</w:t>
+              <w:t>Understand the structure and functions of OS</w:t>
             </w:r>
           </w:p>
         </w:tc>
@@ -245,7 +219,7 @@
                 <w:spacing w:val="0"/>
                 <w:sz w:val="22"/>
               </w:rPr>
-              <w:t xml:space="preserve">C216.2</w:t>
+              <w:t>C216.2</w:t>
             </w:r>
           </w:p>
         </w:tc>
@@ -280,7 +254,7 @@
                 <w:spacing w:val="0"/>
                 <w:sz w:val="22"/>
               </w:rPr>
-              <w:t xml:space="preserve">Learn about Processes, Threads and Scheduling algorithms</w:t>
+              <w:t>Learn about Processes, Threads and Scheduling algorithms</w:t>
             </w:r>
           </w:p>
         </w:tc>
@@ -318,7 +292,7 @@
                 <w:spacing w:val="0"/>
                 <w:sz w:val="22"/>
               </w:rPr>
-              <w:t xml:space="preserve">C216.3</w:t>
+              <w:t>C216.3</w:t>
             </w:r>
           </w:p>
         </w:tc>
@@ -353,7 +327,7 @@
                 <w:spacing w:val="0"/>
                 <w:sz w:val="22"/>
               </w:rPr>
-              <w:t xml:space="preserve">Understand the principles of concurrency and Deadlocks</w:t>
+              <w:t>Understand the principles of concurrency and Deadlocks</w:t>
             </w:r>
           </w:p>
         </w:tc>
@@ -391,7 +365,7 @@
                 <w:spacing w:val="0"/>
                 <w:sz w:val="22"/>
               </w:rPr>
-              <w:t xml:space="preserve">C216.4</w:t>
+              <w:t>C216.4</w:t>
             </w:r>
           </w:p>
         </w:tc>
@@ -426,7 +400,7 @@
                 <w:spacing w:val="0"/>
                 <w:sz w:val="22"/>
               </w:rPr>
-              <w:t xml:space="preserve">Learn various memory management scheme</w:t>
+              <w:t>Learn various memory management scheme</w:t>
             </w:r>
           </w:p>
         </w:tc>
@@ -464,7 +438,7 @@
                 <w:spacing w:val="0"/>
                 <w:sz w:val="22"/>
               </w:rPr>
-              <w:t xml:space="preserve">C216.5</w:t>
+              <w:t>C216.5</w:t>
             </w:r>
           </w:p>
         </w:tc>
@@ -499,7 +473,7 @@
                 <w:spacing w:val="0"/>
                 <w:sz w:val="22"/>
               </w:rPr>
-              <w:t xml:space="preserve">Study I/O management and File systems.</w:t>
+              <w:t>Study I/O management and File systems.</w:t>
             </w:r>
           </w:p>
         </w:tc>
@@ -585,168 +559,1414 @@
           <w:spacing w:val="0"/>
           <w:sz w:val="22"/>
         </w:rPr>
-        <w:t xml:space="preserve">Q</w:t>
-        <w:t xml:space="preserve"/>
-        <w:t xml:space="preserve">). </w:t>
-        <w:t xml:space="preserve">What is Queue?</w:t>
-      </w:r>
-    </w:p>
-    <w:p>
-      <w:pPr>
-        <w:pStyle w:val="Normal"/>
-        <w:spacing w:lineRule="auto" w:line="240" w:before="0" w:after="57"/>
-        <w:jc w:val="left"/>
-        <w:rPr/>
-      </w:pPr>
-      <w:r>
-        <w:rPr>
-          <w:rFonts w:ascii="Calibri;Carlito;sans-serif" w:hAnsi="Calibri;Carlito;sans-serif"/>
-          <w:b w:val="false"/>
-          <w:i w:val="false"/>
-          <w:caps w:val="false"/>
-          <w:smallCaps w:val="false"/>
-          <w:color w:val="000000"/>
-          <w:spacing w:val="0"/>
-          <w:sz w:val="22"/>
-        </w:rPr>
-        <w:drawing>
-          <wp:inline distT="0" distB="0" distL="0" distR="0">
-            <wp:extent cx="1800000" cy="1800000"/>
-            <wp:docPr id="1" name="Picture 1" descr="desc"/>
-            <wp:cNvGraphicFramePr>
-              <a:graphicFrameLocks xmlns:a="http://schemas.openxmlformats.org/drawingml/2006/main" noChangeAspect="1"/>
-            </wp:cNvGraphicFramePr>
-            <a:graphic xmlns:a="http://schemas.openxmlformats.org/drawingml/2006/main">
-              <a:graphicData uri="http://schemas.openxmlformats.org/drawingml/2006/picture">
-                <pic:pic xmlns:pic="http://schemas.openxmlformats.org/drawingml/2006/picture">
-                  <pic:nvPicPr>
-                    <pic:cNvPr id="0" name="Picture 1" descr="desc"/>
-                    <pic:cNvPicPr>
-                      <a:picLocks noChangeAspect="1" noChangeArrowheads="1"/>
-                    </pic:cNvPicPr>
-                  </pic:nvPicPr>
-                  <pic:blipFill>
-                    <a:blip r:embed="img1" cstate="print">
-                      <a:extLst>
-                        <a:ext uri="{28A0092B-C50C-407E-A947-70E740481C1C}">
-                          <a14:useLocalDpi xmlns:a14="http://schemas.microsoft.com/office/drawing/2010/main" val="0"/>
-                        </a:ext>
-                      </a:extLst>
-                    </a:blip>
-                    <a:srcRect/>
-                    <a:stretch>
-                      <a:fillRect/>
-                    </a:stretch>
-                  </pic:blipFill>
-                  <pic:spPr bwMode="auto">
-                    <a:xfrm>
-                      <a:off x="0" y="0"/>
-                      <a:ext cx="1800000" cy="1800000"/>
-                    </a:xfrm>
-                    <a:prstGeom prst="rect">
-                      <a:avLst/>
-                    </a:prstGeom>
-                    <a:noFill/>
-                    <a:ln>
-                      <a:noFill/>
-                    </a:ln>
-                  </pic:spPr>
-                </pic:pic>
-              </a:graphicData>
-            </a:graphic>
-          </wp:inline>
-        </w:drawing>
-      </w:r>
-    </w:p>
-    <w:p>
-      <w:pPr>
-        <w:pStyle w:val="Normal"/>
-        <w:spacing w:lineRule="auto" w:line="240" w:before="0" w:after="57"/>
-        <w:jc w:val="left"/>
-        <w:rPr/>
-      </w:pPr>
-      <w:r>
-        <w:rPr>
-          <w:rFonts w:ascii="Calibri;Carlito;sans-serif" w:hAnsi="Calibri;Carlito;sans-serif"/>
-          <w:b w:val="false"/>
-          <w:i w:val="false"/>
-          <w:caps w:val="false"/>
-          <w:smallCaps w:val="false"/>
-          <w:color w:val="000000"/>
-          <w:spacing w:val="0"/>
-          <w:sz w:val="22"/>
-        </w:rPr>
-        <w:t xml:space="preserve">Q</w:t>
-        <w:t xml:space="preserve"/>
-        <w:t xml:space="preserve">). </w:t>
-        <w:t xml:space="preserve">What is Binary Tree?</w:t>
-      </w:r>
-    </w:p>
-    <w:p>
-      <w:pPr>
-        <w:pStyle w:val="Normal"/>
-        <w:spacing w:lineRule="auto" w:line="240" w:before="0" w:after="57"/>
-        <w:jc w:val="left"/>
-        <w:rPr/>
-      </w:pPr>
-      <w:r>
-        <w:rPr>
-          <w:rFonts w:ascii="Calibri;Carlito;sans-serif" w:hAnsi="Calibri;Carlito;sans-serif"/>
-          <w:b w:val="false"/>
-          <w:i w:val="false"/>
-          <w:caps w:val="false"/>
-          <w:smallCaps w:val="false"/>
-          <w:color w:val="000000"/>
-          <w:spacing w:val="0"/>
-          <w:sz w:val="22"/>
-        </w:rPr>
-        <w:drawing>
-          <wp:inline distT="0" distB="0" distL="0" distR="0">
-            <wp:extent cx="1800000" cy="1800000"/>
-            <wp:docPr id="2" name="Picture 2" descr="desc"/>
-            <wp:cNvGraphicFramePr>
-              <a:graphicFrameLocks xmlns:a="http://schemas.openxmlformats.org/drawingml/2006/main" noChangeAspect="1"/>
-            </wp:cNvGraphicFramePr>
-            <a:graphic xmlns:a="http://schemas.openxmlformats.org/drawingml/2006/main">
-              <a:graphicData uri="http://schemas.openxmlformats.org/drawingml/2006/picture">
-                <pic:pic xmlns:pic="http://schemas.openxmlformats.org/drawingml/2006/picture">
-                  <pic:nvPicPr>
-                    <pic:cNvPr id="0" name="Picture 2" descr="desc"/>
-                    <pic:cNvPicPr>
-                      <a:picLocks noChangeAspect="1" noChangeArrowheads="1"/>
-                    </pic:cNvPicPr>
-                  </pic:nvPicPr>
-                  <pic:blipFill>
-                    <a:blip r:embed="img2" cstate="print">
-                      <a:extLst>
-                        <a:ext uri="{28A0092B-C50C-407E-A947-70E740481C1C}">
-                          <a14:useLocalDpi xmlns:a14="http://schemas.microsoft.com/office/drawing/2010/main" val="0"/>
-                        </a:ext>
-                      </a:extLst>
-                    </a:blip>
-                    <a:srcRect/>
-                    <a:stretch>
-                      <a:fillRect/>
-                    </a:stretch>
-                  </pic:blipFill>
-                  <pic:spPr bwMode="auto">
-                    <a:xfrm>
-                      <a:off x="0" y="0"/>
-                      <a:ext cx="1800000" cy="1800000"/>
-                    </a:xfrm>
-                    <a:prstGeom prst="rect">
-                      <a:avLst/>
-                    </a:prstGeom>
-                    <a:noFill/>
-                    <a:ln>
-                      <a:noFill/>
-                    </a:ln>
-                  </pic:spPr>
-                </pic:pic>
-              </a:graphicData>
-            </a:graphic>
-          </wp:inline>
-        </w:drawing>
+        <w:t>Q No 1</w:t>
+      </w:r>
+    </w:p>
+    <w:p>
+      <w:pPr>
+        <w:pStyle w:val="Normal"/>
+        <w:spacing w:lineRule="auto" w:line="240" w:before="0" w:after="57"/>
+        <w:jc w:val="left"/>
+        <w:rPr/>
+      </w:pPr>
+      <w:r>
+        <w:rPr>
+          <w:rFonts w:ascii="Calibri;Carlito;sans-serif" w:hAnsi="Calibri;Carlito;sans-serif"/>
+          <w:b w:val="false"/>
+          <w:i w:val="false"/>
+          <w:caps w:val="false"/>
+          <w:smallCaps w:val="false"/>
+          <w:color w:val="000000"/>
+          <w:spacing w:val="0"/>
+          <w:sz w:val="22"/>
+        </w:rPr>
+        <w:t>Fill in the boxes below, to get the solution for Readers-Writers</w:t>
+      </w:r>
+    </w:p>
+    <w:p>
+      <w:pPr>
+        <w:pStyle w:val="Normal"/>
+        <w:spacing w:lineRule="auto" w:line="240" w:before="0" w:after="57"/>
+        <w:jc w:val="left"/>
+        <w:rPr/>
+      </w:pPr>
+      <w:r>
+        <w:rPr>
+          <w:rFonts w:ascii="Calibri;Carlito;sans-serif" w:hAnsi="Calibri;Carlito;sans-serif"/>
+          <w:b w:val="false"/>
+          <w:i w:val="false"/>
+          <w:caps w:val="false"/>
+          <w:smallCaps w:val="false"/>
+          <w:color w:val="000000"/>
+          <w:spacing w:val="0"/>
+          <w:sz w:val="22"/>
+        </w:rPr>
+        <w:t>Problem, using a single Binary Semaphore “mutex” (Initialized to 1):-</w:t>
+      </w:r>
+    </w:p>
+    <w:p>
+      <w:pPr>
+        <w:pStyle w:val="Normal"/>
+        <w:spacing w:lineRule="auto" w:line="240" w:before="0" w:after="57"/>
+        <w:jc w:val="left"/>
+        <w:rPr/>
+      </w:pPr>
+      <w:r>
+        <w:rPr>
+          <w:rFonts w:ascii="Calibri;Carlito;sans-serif" w:hAnsi="Calibri;Carlito;sans-serif"/>
+          <w:b w:val="false"/>
+          <w:i w:val="false"/>
+          <w:caps w:val="false"/>
+          <w:smallCaps w:val="false"/>
+          <w:color w:val="000000"/>
+          <w:spacing w:val="0"/>
+          <w:sz w:val="22"/>
+        </w:rPr>
+        <w:t>int R = 0, W = 0;</w:t>
+      </w:r>
+    </w:p>
+    <w:p>
+      <w:pPr>
+        <w:pStyle w:val="Normal"/>
+        <w:spacing w:lineRule="auto" w:line="240" w:before="0" w:after="57"/>
+        <w:jc w:val="left"/>
+        <w:rPr/>
+      </w:pPr>
+      <w:r>
+        <w:rPr>
+          <w:rFonts w:ascii="Calibri;Carlito;sans-serif" w:hAnsi="Calibri;Carlito;sans-serif"/>
+          <w:b w:val="false"/>
+          <w:i w:val="false"/>
+          <w:caps w:val="false"/>
+          <w:smallCaps w:val="false"/>
+          <w:color w:val="000000"/>
+          <w:spacing w:val="0"/>
+          <w:sz w:val="22"/>
+        </w:rPr>
+        <w:t>Reader ( )</w:t>
+      </w:r>
+    </w:p>
+    <w:p>
+      <w:pPr>
+        <w:pStyle w:val="Normal"/>
+        <w:spacing w:lineRule="auto" w:line="240" w:before="0" w:after="57"/>
+        <w:jc w:val="left"/>
+        <w:rPr/>
+      </w:pPr>
+      <w:r>
+        <w:rPr>
+          <w:rFonts w:ascii="Calibri;Carlito;sans-serif" w:hAnsi="Calibri;Carlito;sans-serif"/>
+          <w:b w:val="false"/>
+          <w:i w:val="false"/>
+          <w:caps w:val="false"/>
+          <w:smallCaps w:val="false"/>
+          <w:color w:val="000000"/>
+          <w:spacing w:val="0"/>
+          <w:sz w:val="22"/>
+        </w:rPr>
+        <w:t>{ L 1 :</w:t>
+      </w:r>
+    </w:p>
+    <w:p>
+      <w:pPr>
+        <w:pStyle w:val="Normal"/>
+        <w:spacing w:lineRule="auto" w:line="240" w:before="0" w:after="57"/>
+        <w:jc w:val="left"/>
+        <w:rPr/>
+      </w:pPr>
+      <w:r>
+        <w:rPr>
+          <w:rFonts w:ascii="Calibri;Carlito;sans-serif" w:hAnsi="Calibri;Carlito;sans-serif"/>
+          <w:b w:val="false"/>
+          <w:i w:val="false"/>
+          <w:caps w:val="false"/>
+          <w:smallCaps w:val="false"/>
+          <w:color w:val="000000"/>
+          <w:spacing w:val="0"/>
+          <w:sz w:val="22"/>
+        </w:rPr>
+        <w:t>wait (&amp;mutex);</w:t>
+      </w:r>
+    </w:p>
+    <w:p>
+      <w:pPr>
+        <w:pStyle w:val="Normal"/>
+        <w:spacing w:lineRule="auto" w:line="240" w:before="0" w:after="57"/>
+        <w:jc w:val="left"/>
+        <w:rPr/>
+      </w:pPr>
+      <w:r>
+        <w:rPr>
+          <w:rFonts w:ascii="Calibri;Carlito;sans-serif" w:hAnsi="Calibri;Carlito;sans-serif"/>
+          <w:b w:val="false"/>
+          <w:i w:val="false"/>
+          <w:caps w:val="false"/>
+          <w:smallCaps w:val="false"/>
+          <w:color w:val="000000"/>
+          <w:spacing w:val="0"/>
+          <w:sz w:val="22"/>
+        </w:rPr>
+        <w:t>if (W = = 0)</w:t>
+      </w:r>
+    </w:p>
+    <w:p>
+      <w:pPr>
+        <w:pStyle w:val="Normal"/>
+        <w:spacing w:lineRule="auto" w:line="240" w:before="0" w:after="57"/>
+        <w:jc w:val="left"/>
+        <w:rPr/>
+      </w:pPr>
+      <w:r>
+        <w:rPr>
+          <w:rFonts w:ascii="Calibri;Carlito;sans-serif" w:hAnsi="Calibri;Carlito;sans-serif"/>
+          <w:b w:val="false"/>
+          <w:i w:val="false"/>
+          <w:caps w:val="false"/>
+          <w:smallCaps w:val="false"/>
+          <w:color w:val="000000"/>
+          <w:spacing w:val="0"/>
+          <w:sz w:val="22"/>
+        </w:rPr>
+        <w:t>{</w:t>
+      </w:r>
+    </w:p>
+    <w:p>
+      <w:pPr>
+        <w:pStyle w:val="Normal"/>
+        <w:spacing w:lineRule="auto" w:line="240" w:before="0" w:after="57"/>
+        <w:jc w:val="left"/>
+        <w:rPr/>
+      </w:pPr>
+      <w:r>
+        <w:rPr>
+          <w:rFonts w:ascii="Calibri;Carlito;sans-serif" w:hAnsi="Calibri;Carlito;sans-serif"/>
+          <w:b w:val="false"/>
+          <w:i w:val="false"/>
+          <w:caps w:val="false"/>
+          <w:smallCaps w:val="false"/>
+          <w:color w:val="000000"/>
+          <w:spacing w:val="0"/>
+          <w:sz w:val="22"/>
+        </w:rPr>
+        <w:t>R++ ;</w:t>
+      </w:r>
+    </w:p>
+    <w:p>
+      <w:pPr>
+        <w:pStyle w:val="Normal"/>
+        <w:spacing w:lineRule="auto" w:line="240" w:before="0" w:after="57"/>
+        <w:jc w:val="left"/>
+        <w:rPr/>
+      </w:pPr>
+      <w:r>
+        <w:rPr>
+          <w:rFonts w:ascii="Calibri;Carlito;sans-serif" w:hAnsi="Calibri;Carlito;sans-serif"/>
+          <w:b w:val="false"/>
+          <w:i w:val="false"/>
+          <w:caps w:val="false"/>
+          <w:smallCaps w:val="false"/>
+          <w:color w:val="000000"/>
+          <w:spacing w:val="0"/>
+          <w:sz w:val="22"/>
+        </w:rPr>
+        <w:t>}</w:t>
+      </w:r>
+    </w:p>
+    <w:p>
+      <w:pPr>
+        <w:pStyle w:val="Normal"/>
+        <w:spacing w:lineRule="auto" w:line="240" w:before="0" w:after="57"/>
+        <w:jc w:val="left"/>
+        <w:rPr/>
+      </w:pPr>
+      <w:r>
+        <w:rPr>
+          <w:rFonts w:ascii="Calibri;Carlito;sans-serif" w:hAnsi="Calibri;Carlito;sans-serif"/>
+          <w:b w:val="false"/>
+          <w:i w:val="false"/>
+          <w:caps w:val="false"/>
+          <w:smallCaps w:val="false"/>
+          <w:color w:val="000000"/>
+          <w:spacing w:val="0"/>
+          <w:sz w:val="22"/>
+        </w:rPr>
+        <w:t>else</w:t>
+      </w:r>
+    </w:p>
+    <w:p>
+      <w:pPr>
+        <w:pStyle w:val="Normal"/>
+        <w:spacing w:lineRule="auto" w:line="240" w:before="0" w:after="57"/>
+        <w:jc w:val="left"/>
+        <w:rPr/>
+      </w:pPr>
+      <w:r>
+        <w:rPr>
+          <w:rFonts w:ascii="Calibri;Carlito;sans-serif" w:hAnsi="Calibri;Carlito;sans-serif"/>
+          <w:b w:val="false"/>
+          <w:i w:val="false"/>
+          <w:caps w:val="false"/>
+          <w:smallCaps w:val="false"/>
+          <w:color w:val="000000"/>
+          <w:spacing w:val="0"/>
+          <w:sz w:val="22"/>
+        </w:rPr>
+        <w:t>{</w:t>
+      </w:r>
+    </w:p>
+    <w:p>
+      <w:pPr>
+        <w:pStyle w:val="Normal"/>
+        <w:spacing w:lineRule="auto" w:line="240" w:before="0" w:after="57"/>
+        <w:jc w:val="left"/>
+        <w:rPr/>
+      </w:pPr>
+      <w:r>
+        <w:rPr>
+          <w:rFonts w:ascii="Calibri;Carlito;sans-serif" w:hAnsi="Calibri;Carlito;sans-serif"/>
+          <w:b w:val="false"/>
+          <w:i w:val="false"/>
+          <w:caps w:val="false"/>
+          <w:smallCaps w:val="false"/>
+          <w:color w:val="000000"/>
+          <w:spacing w:val="0"/>
+          <w:sz w:val="22"/>
+        </w:rPr>
+        <w:t>goto L 1 ;</w:t>
+      </w:r>
+    </w:p>
+    <w:p>
+      <w:pPr>
+        <w:pStyle w:val="Normal"/>
+        <w:spacing w:lineRule="auto" w:line="240" w:before="0" w:after="57"/>
+        <w:jc w:val="left"/>
+        <w:rPr/>
+      </w:pPr>
+      <w:r>
+        <w:rPr>
+          <w:rFonts w:ascii="Calibri;Carlito;sans-serif" w:hAnsi="Calibri;Carlito;sans-serif"/>
+          <w:b w:val="false"/>
+          <w:i w:val="false"/>
+          <w:caps w:val="false"/>
+          <w:smallCaps w:val="false"/>
+          <w:color w:val="000000"/>
+          <w:spacing w:val="0"/>
+          <w:sz w:val="22"/>
+        </w:rPr>
+        <w:t>}</w:t>
+      </w:r>
+    </w:p>
+    <w:p>
+      <w:pPr>
+        <w:pStyle w:val="Normal"/>
+        <w:spacing w:lineRule="auto" w:line="240" w:before="0" w:after="57"/>
+        <w:jc w:val="left"/>
+        <w:rPr/>
+      </w:pPr>
+      <w:r>
+        <w:rPr>
+          <w:rFonts w:ascii="Calibri;Carlito;sans-serif" w:hAnsi="Calibri;Carlito;sans-serif"/>
+          <w:b w:val="false"/>
+          <w:i w:val="false"/>
+          <w:caps w:val="false"/>
+          <w:smallCaps w:val="false"/>
+          <w:color w:val="000000"/>
+          <w:spacing w:val="0"/>
+          <w:sz w:val="22"/>
+        </w:rPr>
+        <w:t>&lt;Perform Read Operation&gt;</w:t>
+      </w:r>
+    </w:p>
+    <w:p>
+      <w:pPr>
+        <w:pStyle w:val="Normal"/>
+        <w:spacing w:lineRule="auto" w:line="240" w:before="0" w:after="57"/>
+        <w:jc w:val="left"/>
+        <w:rPr/>
+      </w:pPr>
+      <w:r>
+        <w:rPr>
+          <w:rFonts w:ascii="Calibri;Carlito;sans-serif" w:hAnsi="Calibri;Carlito;sans-serif"/>
+          <w:b w:val="false"/>
+          <w:i w:val="false"/>
+          <w:caps w:val="false"/>
+          <w:smallCaps w:val="false"/>
+          <w:color w:val="000000"/>
+          <w:spacing w:val="0"/>
+          <w:sz w:val="22"/>
+        </w:rPr>
+        <w:t>wait (&amp;mutex)</w:t>
+      </w:r>
+    </w:p>
+    <w:p>
+      <w:pPr>
+        <w:pStyle w:val="Normal"/>
+        <w:spacing w:lineRule="auto" w:line="240" w:before="0" w:after="57"/>
+        <w:jc w:val="left"/>
+        <w:rPr/>
+      </w:pPr>
+      <w:r>
+        <w:rPr>
+          <w:rFonts w:ascii="Calibri;Carlito;sans-serif" w:hAnsi="Calibri;Carlito;sans-serif"/>
+          <w:b w:val="false"/>
+          <w:i w:val="false"/>
+          <w:caps w:val="false"/>
+          <w:smallCaps w:val="false"/>
+          <w:color w:val="000000"/>
+          <w:spacing w:val="0"/>
+          <w:sz w:val="22"/>
+        </w:rPr>
+        <w:t>R - - ;</w:t>
+      </w:r>
+    </w:p>
+    <w:p>
+      <w:pPr>
+        <w:pStyle w:val="Normal"/>
+        <w:spacing w:lineRule="auto" w:line="240" w:before="0" w:after="57"/>
+        <w:jc w:val="left"/>
+        <w:rPr/>
+      </w:pPr>
+      <w:r>
+        <w:rPr>
+          <w:rFonts w:ascii="Calibri;Carlito;sans-serif" w:hAnsi="Calibri;Carlito;sans-serif"/>
+          <w:b w:val="false"/>
+          <w:i w:val="false"/>
+          <w:caps w:val="false"/>
+          <w:smallCaps w:val="false"/>
+          <w:color w:val="000000"/>
+          <w:spacing w:val="0"/>
+          <w:sz w:val="22"/>
+        </w:rPr>
+        <w:t>signal (&amp;mutex);</w:t>
+      </w:r>
+    </w:p>
+    <w:p>
+      <w:pPr>
+        <w:pStyle w:val="Normal"/>
+        <w:spacing w:lineRule="auto" w:line="240" w:before="0" w:after="57"/>
+        <w:jc w:val="left"/>
+        <w:rPr/>
+      </w:pPr>
+      <w:r>
+        <w:rPr>
+          <w:rFonts w:ascii="Calibri;Carlito;sans-serif" w:hAnsi="Calibri;Carlito;sans-serif"/>
+          <w:b w:val="false"/>
+          <w:i w:val="false"/>
+          <w:caps w:val="false"/>
+          <w:smallCaps w:val="false"/>
+          <w:color w:val="000000"/>
+          <w:spacing w:val="0"/>
+          <w:sz w:val="22"/>
+        </w:rPr>
+        <w:t>}</w:t>
+      </w:r>
+    </w:p>
+    <w:p>
+      <w:pPr>
+        <w:pStyle w:val="Normal"/>
+        <w:spacing w:lineRule="auto" w:line="240" w:before="0" w:after="57"/>
+        <w:jc w:val="left"/>
+        <w:rPr/>
+      </w:pPr>
+      <w:r>
+        <w:rPr>
+          <w:rFonts w:ascii="Calibri;Carlito;sans-serif" w:hAnsi="Calibri;Carlito;sans-serif"/>
+          <w:b w:val="false"/>
+          <w:i w:val="false"/>
+          <w:caps w:val="false"/>
+          <w:smallCaps w:val="false"/>
+          <w:color w:val="000000"/>
+          <w:spacing w:val="0"/>
+          <w:sz w:val="22"/>
+        </w:rPr>
+        <w:t>Writer ( )</w:t>
+      </w:r>
+    </w:p>
+    <w:p>
+      <w:pPr>
+        <w:pStyle w:val="Normal"/>
+        <w:spacing w:lineRule="auto" w:line="240" w:before="0" w:after="57"/>
+        <w:jc w:val="left"/>
+        <w:rPr/>
+      </w:pPr>
+      <w:r>
+        <w:rPr>
+          <w:rFonts w:ascii="Calibri;Carlito;sans-serif" w:hAnsi="Calibri;Carlito;sans-serif"/>
+          <w:b w:val="false"/>
+          <w:i w:val="false"/>
+          <w:caps w:val="false"/>
+          <w:smallCaps w:val="false"/>
+          <w:color w:val="000000"/>
+          <w:spacing w:val="0"/>
+          <w:sz w:val="22"/>
+        </w:rPr>
+        <w:t>{ L 2 :</w:t>
+      </w:r>
+    </w:p>
+    <w:p>
+      <w:pPr>
+        <w:pStyle w:val="Normal"/>
+        <w:spacing w:lineRule="auto" w:line="240" w:before="0" w:after="57"/>
+        <w:jc w:val="left"/>
+        <w:rPr/>
+      </w:pPr>
+      <w:r>
+        <w:rPr>
+          <w:rFonts w:ascii="Calibri;Carlito;sans-serif" w:hAnsi="Calibri;Carlito;sans-serif"/>
+          <w:b w:val="false"/>
+          <w:i w:val="false"/>
+          <w:caps w:val="false"/>
+          <w:smallCaps w:val="false"/>
+          <w:color w:val="000000"/>
+          <w:spacing w:val="0"/>
+          <w:sz w:val="22"/>
+        </w:rPr>
+        <w:t>wait (&amp;mutex);</w:t>
+      </w:r>
+    </w:p>
+    <w:p>
+      <w:pPr>
+        <w:pStyle w:val="Normal"/>
+        <w:spacing w:lineRule="auto" w:line="240" w:before="0" w:after="57"/>
+        <w:jc w:val="left"/>
+        <w:rPr/>
+      </w:pPr>
+      <w:r>
+        <w:rPr>
+          <w:rFonts w:ascii="Calibri;Carlito;sans-serif" w:hAnsi="Calibri;Carlito;sans-serif"/>
+          <w:b w:val="false"/>
+          <w:i w:val="false"/>
+          <w:caps w:val="false"/>
+          <w:smallCaps w:val="false"/>
+          <w:color w:val="000000"/>
+          <w:spacing w:val="0"/>
+          <w:sz w:val="22"/>
+        </w:rPr>
+        <w:t>if (</w:t>
+      </w:r>
+    </w:p>
+    <w:p>
+      <w:pPr>
+        <w:pStyle w:val="Normal"/>
+        <w:spacing w:lineRule="auto" w:line="240" w:before="0" w:after="57"/>
+        <w:jc w:val="left"/>
+        <w:rPr/>
+      </w:pPr>
+      <w:r>
+        <w:rPr>
+          <w:rFonts w:ascii="Calibri;Carlito;sans-serif" w:hAnsi="Calibri;Carlito;sans-serif"/>
+          <w:b w:val="false"/>
+          <w:i w:val="false"/>
+          <w:caps w:val="false"/>
+          <w:smallCaps w:val="false"/>
+          <w:color w:val="000000"/>
+          <w:spacing w:val="0"/>
+          <w:sz w:val="22"/>
+        </w:rPr>
+        <w:t>{</w:t>
+      </w:r>
+    </w:p>
+    <w:p>
+      <w:pPr>
+        <w:pStyle w:val="Normal"/>
+        <w:spacing w:lineRule="auto" w:line="240" w:before="0" w:after="57"/>
+        <w:jc w:val="left"/>
+        <w:rPr/>
+      </w:pPr>
+      <w:r>
+        <w:rPr>
+          <w:rFonts w:ascii="Calibri;Carlito;sans-serif" w:hAnsi="Calibri;Carlito;sans-serif"/>
+          <w:b w:val="false"/>
+          <w:i w:val="false"/>
+          <w:caps w:val="false"/>
+          <w:smallCaps w:val="false"/>
+          <w:color w:val="000000"/>
+          <w:spacing w:val="0"/>
+          <w:sz w:val="22"/>
+        </w:rPr>
+        <w:t>)</w:t>
+      </w:r>
+    </w:p>
+    <w:p>
+      <w:pPr>
+        <w:pStyle w:val="Normal"/>
+        <w:spacing w:lineRule="auto" w:line="240" w:before="0" w:after="57"/>
+        <w:jc w:val="left"/>
+        <w:rPr/>
+      </w:pPr>
+      <w:r>
+        <w:rPr>
+          <w:rFonts w:ascii="Calibri;Carlito;sans-serif" w:hAnsi="Calibri;Carlito;sans-serif"/>
+          <w:b w:val="false"/>
+          <w:i w:val="false"/>
+          <w:caps w:val="false"/>
+          <w:smallCaps w:val="false"/>
+          <w:color w:val="000000"/>
+          <w:spacing w:val="0"/>
+          <w:sz w:val="22"/>
+        </w:rPr>
+        <w:t>signal (&amp;mutex);</w:t>
+      </w:r>
+    </w:p>
+    <w:p>
+      <w:pPr>
+        <w:pStyle w:val="Normal"/>
+        <w:spacing w:lineRule="auto" w:line="240" w:before="0" w:after="57"/>
+        <w:jc w:val="left"/>
+        <w:rPr/>
+      </w:pPr>
+      <w:r>
+        <w:rPr>
+          <w:rFonts w:ascii="Calibri;Carlito;sans-serif" w:hAnsi="Calibri;Carlito;sans-serif"/>
+          <w:b w:val="false"/>
+          <w:i w:val="false"/>
+          <w:caps w:val="false"/>
+          <w:smallCaps w:val="false"/>
+          <w:color w:val="000000"/>
+          <w:spacing w:val="0"/>
+          <w:sz w:val="22"/>
+        </w:rPr>
+        <w:t>goto L 2 ;</w:t>
+      </w:r>
+    </w:p>
+    <w:p>
+      <w:pPr>
+        <w:pStyle w:val="Normal"/>
+        <w:spacing w:lineRule="auto" w:line="240" w:before="0" w:after="57"/>
+        <w:jc w:val="left"/>
+        <w:rPr/>
+      </w:pPr>
+      <w:r>
+        <w:rPr>
+          <w:rFonts w:ascii="Calibri;Carlito;sans-serif" w:hAnsi="Calibri;Carlito;sans-serif"/>
+          <w:b w:val="false"/>
+          <w:i w:val="false"/>
+          <w:caps w:val="false"/>
+          <w:smallCaps w:val="false"/>
+          <w:color w:val="000000"/>
+          <w:spacing w:val="0"/>
+          <w:sz w:val="22"/>
+        </w:rPr>
+        <w:t>}</w:t>
+      </w:r>
+    </w:p>
+    <w:p>
+      <w:pPr>
+        <w:pStyle w:val="Normal"/>
+        <w:spacing w:lineRule="auto" w:line="240" w:before="0" w:after="57"/>
+        <w:jc w:val="left"/>
+        <w:rPr/>
+      </w:pPr>
+      <w:r>
+        <w:rPr>
+          <w:rFonts w:ascii="Calibri;Carlito;sans-serif" w:hAnsi="Calibri;Carlito;sans-serif"/>
+          <w:b w:val="false"/>
+          <w:i w:val="false"/>
+          <w:caps w:val="false"/>
+          <w:smallCaps w:val="false"/>
+          <w:color w:val="000000"/>
+          <w:spacing w:val="0"/>
+          <w:sz w:val="22"/>
+        </w:rPr>
+        <w:t>W = 1;</w:t>
+      </w:r>
+    </w:p>
+    <w:p>
+      <w:pPr>
+        <w:pStyle w:val="Normal"/>
+        <w:spacing w:lineRule="auto" w:line="240" w:before="0" w:after="57"/>
+        <w:jc w:val="left"/>
+        <w:rPr/>
+      </w:pPr>
+      <w:r>
+        <w:rPr>
+          <w:rFonts w:ascii="Calibri;Carlito;sans-serif" w:hAnsi="Calibri;Carlito;sans-serif"/>
+          <w:b w:val="false"/>
+          <w:i w:val="false"/>
+          <w:caps w:val="false"/>
+          <w:smallCaps w:val="false"/>
+          <w:color w:val="000000"/>
+          <w:spacing w:val="0"/>
+          <w:sz w:val="22"/>
+        </w:rPr>
+        <w:t>Signal (&amp;mutex);&lt;Perform Write Operation&gt;</w:t>
+      </w:r>
+    </w:p>
+    <w:p>
+      <w:pPr>
+        <w:pStyle w:val="Normal"/>
+        <w:spacing w:lineRule="auto" w:line="240" w:before="0" w:after="57"/>
+        <w:jc w:val="left"/>
+        <w:rPr/>
+      </w:pPr>
+      <w:r>
+        <w:rPr>
+          <w:rFonts w:ascii="Calibri;Carlito;sans-serif" w:hAnsi="Calibri;Carlito;sans-serif"/>
+          <w:b w:val="false"/>
+          <w:i w:val="false"/>
+          <w:caps w:val="false"/>
+          <w:smallCaps w:val="false"/>
+          <w:color w:val="000000"/>
+          <w:spacing w:val="0"/>
+          <w:sz w:val="22"/>
+        </w:rPr>
+        <w:t>wait (&amp;mutex);</w:t>
+      </w:r>
+    </w:p>
+    <w:p>
+      <w:pPr>
+        <w:pStyle w:val="Normal"/>
+        <w:spacing w:lineRule="auto" w:line="240" w:before="0" w:after="57"/>
+        <w:jc w:val="left"/>
+        <w:rPr/>
+      </w:pPr>
+      <w:r>
+        <w:rPr>
+          <w:rFonts w:ascii="Calibri;Carlito;sans-serif" w:hAnsi="Calibri;Carlito;sans-serif"/>
+          <w:b w:val="false"/>
+          <w:i w:val="false"/>
+          <w:caps w:val="false"/>
+          <w:smallCaps w:val="false"/>
+          <w:color w:val="000000"/>
+          <w:spacing w:val="0"/>
+          <w:sz w:val="22"/>
+        </w:rPr>
+        <w:t>W= 0;</w:t>
+      </w:r>
+    </w:p>
+    <w:p>
+      <w:pPr>
+        <w:pStyle w:val="Normal"/>
+        <w:spacing w:lineRule="auto" w:line="240" w:before="0" w:after="57"/>
+        <w:jc w:val="left"/>
+        <w:rPr/>
+      </w:pPr>
+      <w:r>
+        <w:rPr>
+          <w:rFonts w:ascii="Calibri;Carlito;sans-serif" w:hAnsi="Calibri;Carlito;sans-serif"/>
+          <w:b w:val="false"/>
+          <w:i w:val="false"/>
+          <w:caps w:val="false"/>
+          <w:smallCaps w:val="false"/>
+          <w:color w:val="000000"/>
+          <w:spacing w:val="0"/>
+          <w:sz w:val="22"/>
+        </w:rPr>
+        <w:t>signal (&amp;mutex);</w:t>
+      </w:r>
+    </w:p>
+    <w:p>
+      <w:pPr>
+        <w:pStyle w:val="Normal"/>
+        <w:spacing w:lineRule="auto" w:line="240" w:before="0" w:after="57"/>
+        <w:jc w:val="left"/>
+        <w:rPr/>
+      </w:pPr>
+      <w:r>
+        <w:rPr>
+          <w:rFonts w:ascii="Calibri;Carlito;sans-serif" w:hAnsi="Calibri;Carlito;sans-serif"/>
+          <w:b w:val="false"/>
+          <w:i w:val="false"/>
+          <w:caps w:val="false"/>
+          <w:smallCaps w:val="false"/>
+          <w:color w:val="000000"/>
+          <w:spacing w:val="0"/>
+          <w:sz w:val="22"/>
+        </w:rPr>
+        <w:t>}</w:t>
+      </w:r>
+    </w:p>
+    <w:p>
+      <w:pPr>
+        <w:pStyle w:val="Normal"/>
+        <w:spacing w:lineRule="auto" w:line="240" w:before="0" w:after="57"/>
+        <w:jc w:val="left"/>
+        <w:rPr/>
+      </w:pPr>
+      <w:r>
+        <w:rPr>
+          <w:rFonts w:ascii="Calibri;Carlito;sans-serif" w:hAnsi="Calibri;Carlito;sans-serif"/>
+          <w:b w:val="false"/>
+          <w:i w:val="false"/>
+          <w:caps w:val="false"/>
+          <w:smallCaps w:val="false"/>
+          <w:color w:val="000000"/>
+          <w:spacing w:val="0"/>
+          <w:sz w:val="22"/>
+        </w:rPr>
+        <w:t>Q No 2</w:t>
+      </w:r>
+    </w:p>
+    <w:p>
+      <w:pPr>
+        <w:pStyle w:val="Normal"/>
+        <w:spacing w:lineRule="auto" w:line="240" w:before="0" w:after="57"/>
+        <w:jc w:val="left"/>
+        <w:rPr/>
+      </w:pPr>
+      <w:r>
+        <w:rPr>
+          <w:rFonts w:ascii="Calibri;Carlito;sans-serif" w:hAnsi="Calibri;Carlito;sans-serif"/>
+          <w:b w:val="false"/>
+          <w:i w:val="false"/>
+          <w:caps w:val="false"/>
+          <w:smallCaps w:val="false"/>
+          <w:color w:val="000000"/>
+          <w:spacing w:val="0"/>
+          <w:sz w:val="22"/>
+        </w:rPr>
+        <w:t>Show how SEMPHORES can be used to achieve the precedence of the</w:t>
+      </w:r>
+    </w:p>
+    <w:p>
+      <w:pPr>
+        <w:pStyle w:val="Normal"/>
+        <w:spacing w:lineRule="auto" w:line="240" w:before="0" w:after="57"/>
+        <w:jc w:val="left"/>
+        <w:rPr/>
+      </w:pPr>
+      <w:r>
+        <w:rPr>
+          <w:rFonts w:ascii="Calibri;Carlito;sans-serif" w:hAnsi="Calibri;Carlito;sans-serif"/>
+          <w:b w:val="false"/>
+          <w:i w:val="false"/>
+          <w:caps w:val="false"/>
+          <w:smallCaps w:val="false"/>
+          <w:color w:val="000000"/>
+          <w:spacing w:val="0"/>
+          <w:sz w:val="22"/>
+        </w:rPr>
+        <w:t>following graph?</w:t>
+      </w:r>
+    </w:p>
+    <w:p>
+      <w:pPr>
+        <w:pStyle w:val="Normal"/>
+        <w:spacing w:lineRule="auto" w:line="240" w:before="0" w:after="57"/>
+        <w:jc w:val="left"/>
+        <w:rPr/>
+      </w:pPr>
+      <w:r>
+        <w:rPr>
+          <w:rFonts w:ascii="Calibri;Carlito;sans-serif" w:hAnsi="Calibri;Carlito;sans-serif"/>
+          <w:b w:val="false"/>
+          <w:i w:val="false"/>
+          <w:caps w:val="false"/>
+          <w:smallCaps w:val="false"/>
+          <w:color w:val="000000"/>
+          <w:spacing w:val="0"/>
+          <w:sz w:val="22"/>
+        </w:rPr>
+        <w:t>Answer the following questions:-</w:t>
+      </w:r>
+    </w:p>
+    <w:p>
+      <w:pPr>
+        <w:pStyle w:val="Normal"/>
+        <w:spacing w:lineRule="auto" w:line="240" w:before="0" w:after="57"/>
+        <w:jc w:val="left"/>
+        <w:rPr/>
+      </w:pPr>
+      <w:r>
+        <w:rPr>
+          <w:rFonts w:ascii="Calibri;Carlito;sans-serif" w:hAnsi="Calibri;Carlito;sans-serif"/>
+          <w:b w:val="false"/>
+          <w:i w:val="false"/>
+          <w:caps w:val="false"/>
+          <w:smallCaps w:val="false"/>
+          <w:color w:val="000000"/>
+          <w:spacing w:val="0"/>
+          <w:sz w:val="22"/>
+        </w:rPr>
+        <w:t>(a)</w:t>
+      </w:r>
+    </w:p>
+    <w:p>
+      <w:pPr>
+        <w:pStyle w:val="Normal"/>
+        <w:spacing w:lineRule="auto" w:line="240" w:before="0" w:after="57"/>
+        <w:jc w:val="left"/>
+        <w:rPr/>
+      </w:pPr>
+      <w:r>
+        <w:rPr>
+          <w:rFonts w:ascii="Calibri;Carlito;sans-serif" w:hAnsi="Calibri;Carlito;sans-serif"/>
+          <w:b w:val="false"/>
+          <w:i w:val="false"/>
+          <w:caps w:val="false"/>
+          <w:smallCaps w:val="false"/>
+          <w:color w:val="000000"/>
+          <w:spacing w:val="0"/>
+          <w:sz w:val="22"/>
+        </w:rPr>
+        <w:t>At least how many Semaphores will be required? Give</w:t>
+      </w:r>
+    </w:p>
+    <w:p>
+      <w:pPr>
+        <w:pStyle w:val="Normal"/>
+        <w:spacing w:lineRule="auto" w:line="240" w:before="0" w:after="57"/>
+        <w:jc w:val="left"/>
+        <w:rPr/>
+      </w:pPr>
+      <w:r>
+        <w:rPr>
+          <w:rFonts w:ascii="Calibri;Carlito;sans-serif" w:hAnsi="Calibri;Carlito;sans-serif"/>
+          <w:b w:val="false"/>
+          <w:i w:val="false"/>
+          <w:caps w:val="false"/>
+          <w:smallCaps w:val="false"/>
+          <w:color w:val="000000"/>
+          <w:spacing w:val="0"/>
+          <w:sz w:val="22"/>
+        </w:rPr>
+        <w:t>Justification for your answer.</w:t>
+      </w:r>
+    </w:p>
+    <w:p>
+      <w:pPr>
+        <w:pStyle w:val="Normal"/>
+        <w:spacing w:lineRule="auto" w:line="240" w:before="0" w:after="57"/>
+        <w:jc w:val="left"/>
+        <w:rPr/>
+      </w:pPr>
+      <w:r>
+        <w:rPr>
+          <w:rFonts w:ascii="Calibri;Carlito;sans-serif" w:hAnsi="Calibri;Carlito;sans-serif"/>
+          <w:b w:val="false"/>
+          <w:i w:val="false"/>
+          <w:caps w:val="false"/>
+          <w:smallCaps w:val="false"/>
+          <w:color w:val="000000"/>
+          <w:spacing w:val="0"/>
+          <w:sz w:val="22"/>
+        </w:rPr>
+        <w:t>(b)</w:t>
+      </w:r>
+    </w:p>
+    <w:p>
+      <w:pPr>
+        <w:pStyle w:val="Normal"/>
+        <w:spacing w:lineRule="auto" w:line="240" w:before="0" w:after="57"/>
+        <w:jc w:val="left"/>
+        <w:rPr/>
+      </w:pPr>
+      <w:r>
+        <w:rPr>
+          <w:rFonts w:ascii="Calibri;Carlito;sans-serif" w:hAnsi="Calibri;Carlito;sans-serif"/>
+          <w:b w:val="false"/>
+          <w:i w:val="false"/>
+          <w:caps w:val="false"/>
+          <w:smallCaps w:val="false"/>
+          <w:color w:val="000000"/>
+          <w:spacing w:val="0"/>
+          <w:sz w:val="22"/>
+        </w:rPr>
+        <w:t>What will be the initial Count of each semaphore?</w:t>
+      </w:r>
+    </w:p>
+    <w:p>
+      <w:pPr>
+        <w:pStyle w:val="Normal"/>
+        <w:spacing w:lineRule="auto" w:line="240" w:before="0" w:after="57"/>
+        <w:jc w:val="left"/>
+        <w:rPr/>
+      </w:pPr>
+      <w:r>
+        <w:rPr>
+          <w:rFonts w:ascii="Calibri;Carlito;sans-serif" w:hAnsi="Calibri;Carlito;sans-serif"/>
+          <w:b w:val="false"/>
+          <w:i w:val="false"/>
+          <w:caps w:val="false"/>
+          <w:smallCaps w:val="false"/>
+          <w:color w:val="000000"/>
+          <w:spacing w:val="0"/>
+          <w:sz w:val="22"/>
+        </w:rPr>
+        <w:t>(c)</w:t>
+      </w:r>
+    </w:p>
+    <w:p>
+      <w:pPr>
+        <w:pStyle w:val="Normal"/>
+        <w:spacing w:lineRule="auto" w:line="240" w:before="0" w:after="57"/>
+        <w:jc w:val="left"/>
+        <w:rPr/>
+      </w:pPr>
+      <w:r>
+        <w:rPr>
+          <w:rFonts w:ascii="Calibri;Carlito;sans-serif" w:hAnsi="Calibri;Carlito;sans-serif"/>
+          <w:b w:val="false"/>
+          <w:i w:val="false"/>
+          <w:caps w:val="false"/>
+          <w:smallCaps w:val="false"/>
+          <w:color w:val="000000"/>
+          <w:spacing w:val="0"/>
+          <w:sz w:val="22"/>
+        </w:rPr>
+        <w:t>What will be the advantage of using “Counting Semaphores”</w:t>
+      </w:r>
+    </w:p>
+    <w:p>
+      <w:pPr>
+        <w:pStyle w:val="Normal"/>
+        <w:spacing w:lineRule="auto" w:line="240" w:before="0" w:after="57"/>
+        <w:jc w:val="left"/>
+        <w:rPr/>
+      </w:pPr>
+      <w:r>
+        <w:rPr>
+          <w:rFonts w:ascii="Calibri;Carlito;sans-serif" w:hAnsi="Calibri;Carlito;sans-serif"/>
+          <w:b w:val="false"/>
+          <w:i w:val="false"/>
+          <w:caps w:val="false"/>
+          <w:smallCaps w:val="false"/>
+          <w:color w:val="000000"/>
+          <w:spacing w:val="0"/>
+          <w:sz w:val="22"/>
+        </w:rPr>
+        <w:t>rather than “Binary Semaphores”?</w:t>
+      </w:r>
+    </w:p>
+    <w:p>
+      <w:pPr>
+        <w:pStyle w:val="Normal"/>
+        <w:spacing w:lineRule="auto" w:line="240" w:before="0" w:after="57"/>
+        <w:jc w:val="left"/>
+        <w:rPr/>
+      </w:pPr>
+      <w:r>
+        <w:rPr>
+          <w:rFonts w:ascii="Calibri;Carlito;sans-serif" w:hAnsi="Calibri;Carlito;sans-serif"/>
+          <w:b w:val="false"/>
+          <w:i w:val="false"/>
+          <w:caps w:val="false"/>
+          <w:smallCaps w:val="false"/>
+          <w:color w:val="000000"/>
+          <w:spacing w:val="0"/>
+          <w:sz w:val="22"/>
+        </w:rPr>
+        <w:t>(d)</w:t>
+      </w:r>
+    </w:p>
+    <w:p>
+      <w:pPr>
+        <w:pStyle w:val="Normal"/>
+        <w:spacing w:lineRule="auto" w:line="240" w:before="0" w:after="57"/>
+        <w:jc w:val="left"/>
+        <w:rPr/>
+      </w:pPr>
+      <w:r>
+        <w:rPr>
+          <w:rFonts w:ascii="Calibri;Carlito;sans-serif" w:hAnsi="Calibri;Carlito;sans-serif"/>
+          <w:b w:val="false"/>
+          <w:i w:val="false"/>
+          <w:caps w:val="false"/>
+          <w:smallCaps w:val="false"/>
+          <w:color w:val="000000"/>
+          <w:spacing w:val="0"/>
+          <w:sz w:val="22"/>
+        </w:rPr>
+        <w:t>Can “Condition” variables be used to provide the same solution?</w:t>
+      </w:r>
+    </w:p>
+    <w:p>
+      <w:pPr>
+        <w:pStyle w:val="Normal"/>
+        <w:spacing w:lineRule="auto" w:line="240" w:before="0" w:after="57"/>
+        <w:jc w:val="left"/>
+        <w:rPr/>
+      </w:pPr>
+      <w:r>
+        <w:rPr>
+          <w:rFonts w:ascii="Calibri;Carlito;sans-serif" w:hAnsi="Calibri;Carlito;sans-serif"/>
+          <w:b w:val="false"/>
+          <w:i w:val="false"/>
+          <w:caps w:val="false"/>
+          <w:smallCaps w:val="false"/>
+          <w:color w:val="000000"/>
+          <w:spacing w:val="0"/>
+          <w:sz w:val="22"/>
+        </w:rPr>
+        <w:t>P 0</w:t>
+      </w:r>
+    </w:p>
+    <w:p>
+      <w:pPr>
+        <w:pStyle w:val="Normal"/>
+        <w:spacing w:lineRule="auto" w:line="240" w:before="0" w:after="57"/>
+        <w:jc w:val="left"/>
+        <w:rPr/>
+      </w:pPr>
+      <w:r>
+        <w:rPr>
+          <w:rFonts w:ascii="Calibri;Carlito;sans-serif" w:hAnsi="Calibri;Carlito;sans-serif"/>
+          <w:b w:val="false"/>
+          <w:i w:val="false"/>
+          <w:caps w:val="false"/>
+          <w:smallCaps w:val="false"/>
+          <w:color w:val="000000"/>
+          <w:spacing w:val="0"/>
+          <w:sz w:val="22"/>
+        </w:rPr>
+        <w:t>P 1</w:t>
+      </w:r>
+    </w:p>
+    <w:p>
+      <w:pPr>
+        <w:pStyle w:val="Normal"/>
+        <w:spacing w:lineRule="auto" w:line="240" w:before="0" w:after="57"/>
+        <w:jc w:val="left"/>
+        <w:rPr/>
+      </w:pPr>
+      <w:r>
+        <w:rPr>
+          <w:rFonts w:ascii="Calibri;Carlito;sans-serif" w:hAnsi="Calibri;Carlito;sans-serif"/>
+          <w:b w:val="false"/>
+          <w:i w:val="false"/>
+          <w:caps w:val="false"/>
+          <w:smallCaps w:val="false"/>
+          <w:color w:val="000000"/>
+          <w:spacing w:val="0"/>
+          <w:sz w:val="22"/>
+        </w:rPr>
+        <w:t>P 3</w:t>
+      </w:r>
+    </w:p>
+    <w:p>
+      <w:pPr>
+        <w:pStyle w:val="Normal"/>
+        <w:spacing w:lineRule="auto" w:line="240" w:before="0" w:after="57"/>
+        <w:jc w:val="left"/>
+        <w:rPr/>
+      </w:pPr>
+      <w:r>
+        <w:rPr>
+          <w:rFonts w:ascii="Calibri;Carlito;sans-serif" w:hAnsi="Calibri;Carlito;sans-serif"/>
+          <w:b w:val="false"/>
+          <w:i w:val="false"/>
+          <w:caps w:val="false"/>
+          <w:smallCaps w:val="false"/>
+          <w:color w:val="000000"/>
+          <w:spacing w:val="0"/>
+          <w:sz w:val="22"/>
+        </w:rPr>
+        <w:t>Q No 3</w:t>
+      </w:r>
+    </w:p>
+    <w:p>
+      <w:pPr>
+        <w:pStyle w:val="Normal"/>
+        <w:spacing w:lineRule="auto" w:line="240" w:before="0" w:after="57"/>
+        <w:jc w:val="left"/>
+        <w:rPr/>
+      </w:pPr>
+      <w:r>
+        <w:rPr>
+          <w:rFonts w:ascii="Calibri;Carlito;sans-serif" w:hAnsi="Calibri;Carlito;sans-serif"/>
+          <w:b w:val="false"/>
+          <w:i w:val="false"/>
+          <w:caps w:val="false"/>
+          <w:smallCaps w:val="false"/>
+          <w:color w:val="000000"/>
+          <w:spacing w:val="0"/>
+          <w:sz w:val="22"/>
+        </w:rPr>
+        <w:t>P 2</w:t>
+      </w:r>
+    </w:p>
+    <w:p>
+      <w:pPr>
+        <w:pStyle w:val="Normal"/>
+        <w:spacing w:lineRule="auto" w:line="240" w:before="0" w:after="57"/>
+        <w:jc w:val="left"/>
+        <w:rPr/>
+      </w:pPr>
+      <w:r>
+        <w:rPr>
+          <w:rFonts w:ascii="Calibri;Carlito;sans-serif" w:hAnsi="Calibri;Carlito;sans-serif"/>
+          <w:b w:val="false"/>
+          <w:i w:val="false"/>
+          <w:caps w:val="false"/>
+          <w:smallCaps w:val="false"/>
+          <w:color w:val="000000"/>
+          <w:spacing w:val="0"/>
+          <w:sz w:val="22"/>
+        </w:rPr>
+        <w:t>P 4</w:t>
+      </w:r>
+    </w:p>
+    <w:p>
+      <w:pPr>
+        <w:pStyle w:val="Normal"/>
+        <w:spacing w:lineRule="auto" w:line="240" w:before="0" w:after="57"/>
+        <w:jc w:val="left"/>
+        <w:rPr/>
+      </w:pPr>
+      <w:r>
+        <w:rPr>
+          <w:rFonts w:ascii="Calibri;Carlito;sans-serif" w:hAnsi="Calibri;Carlito;sans-serif"/>
+          <w:b w:val="false"/>
+          <w:i w:val="false"/>
+          <w:caps w:val="false"/>
+          <w:smallCaps w:val="false"/>
+          <w:color w:val="000000"/>
+          <w:spacing w:val="0"/>
+          <w:sz w:val="22"/>
+        </w:rPr>
+        <w:t>P 5</w:t>
+      </w:r>
+    </w:p>
+    <w:p>
+      <w:pPr>
+        <w:pStyle w:val="Normal"/>
+        <w:spacing w:lineRule="auto" w:line="240" w:before="0" w:after="57"/>
+        <w:jc w:val="left"/>
+        <w:rPr/>
+      </w:pPr>
+      <w:r>
+        <w:rPr>
+          <w:rFonts w:ascii="Calibri;Carlito;sans-serif" w:hAnsi="Calibri;Carlito;sans-serif"/>
+          <w:b w:val="false"/>
+          <w:i w:val="false"/>
+          <w:caps w:val="false"/>
+          <w:smallCaps w:val="false"/>
+          <w:color w:val="000000"/>
+          <w:spacing w:val="0"/>
+          <w:sz w:val="22"/>
+        </w:rPr>
+        <w:t>Write a solution for “Sleeping Barber” Problem, using Monitor.</w:t>
+      </w:r>
+    </w:p>
+    <w:p>
+      <w:pPr>
+        <w:pStyle w:val="Normal"/>
+        <w:spacing w:lineRule="auto" w:line="240" w:before="0" w:after="57"/>
+        <w:jc w:val="left"/>
+        <w:rPr/>
+      </w:pPr>
+      <w:r>
+        <w:rPr>
+          <w:rFonts w:ascii="Calibri;Carlito;sans-serif" w:hAnsi="Calibri;Carlito;sans-serif"/>
+          <w:b w:val="false"/>
+          <w:i w:val="false"/>
+          <w:caps w:val="false"/>
+          <w:smallCaps w:val="false"/>
+          <w:color w:val="000000"/>
+          <w:spacing w:val="0"/>
+          <w:sz w:val="22"/>
+        </w:rPr>
+        <w:t>Q No 4</w:t>
+      </w:r>
+    </w:p>
+    <w:p>
+      <w:pPr>
+        <w:pStyle w:val="Normal"/>
+        <w:spacing w:lineRule="auto" w:line="240" w:before="0" w:after="57"/>
+        <w:jc w:val="left"/>
+        <w:rPr/>
+      </w:pPr>
+      <w:r>
+        <w:rPr>
+          <w:rFonts w:ascii="Calibri;Carlito;sans-serif" w:hAnsi="Calibri;Carlito;sans-serif"/>
+          <w:b w:val="false"/>
+          <w:i w:val="false"/>
+          <w:caps w:val="false"/>
+          <w:smallCaps w:val="false"/>
+          <w:color w:val="000000"/>
+          <w:spacing w:val="0"/>
+          <w:sz w:val="22"/>
+        </w:rPr>
+        <w:t>Is it possible to have a solution for Dijkstra’s “Dining Philosophers” Problem,</w:t>
+      </w:r>
+    </w:p>
+    <w:p>
+      <w:pPr>
+        <w:pStyle w:val="Normal"/>
+        <w:spacing w:lineRule="auto" w:line="240" w:before="0" w:after="57"/>
+        <w:jc w:val="left"/>
+        <w:rPr/>
+      </w:pPr>
+      <w:r>
+        <w:rPr>
+          <w:rFonts w:ascii="Calibri;Carlito;sans-serif" w:hAnsi="Calibri;Carlito;sans-serif"/>
+          <w:b w:val="false"/>
+          <w:i w:val="false"/>
+          <w:caps w:val="false"/>
+          <w:smallCaps w:val="false"/>
+          <w:color w:val="000000"/>
+          <w:spacing w:val="0"/>
+          <w:sz w:val="22"/>
+        </w:rPr>
+        <w:t>that ensures, under all possible conditions:-</w:t>
+      </w:r>
+    </w:p>
+    <w:p>
+      <w:pPr>
+        <w:pStyle w:val="Normal"/>
+        <w:spacing w:lineRule="auto" w:line="240" w:before="0" w:after="57"/>
+        <w:jc w:val="left"/>
+        <w:rPr/>
+      </w:pPr>
+      <w:r>
+        <w:rPr>
+          <w:rFonts w:ascii="Calibri;Carlito;sans-serif" w:hAnsi="Calibri;Carlito;sans-serif"/>
+          <w:b w:val="false"/>
+          <w:i w:val="false"/>
+          <w:caps w:val="false"/>
+          <w:smallCaps w:val="false"/>
+          <w:color w:val="000000"/>
+          <w:spacing w:val="0"/>
+          <w:sz w:val="22"/>
+        </w:rPr>
+        <w:t>(a)</w:t>
+      </w:r>
+    </w:p>
+    <w:p>
+      <w:pPr>
+        <w:pStyle w:val="Normal"/>
+        <w:spacing w:lineRule="auto" w:line="240" w:before="0" w:after="57"/>
+        <w:jc w:val="left"/>
+        <w:rPr/>
+      </w:pPr>
+      <w:r>
+        <w:rPr>
+          <w:rFonts w:ascii="Calibri;Carlito;sans-serif" w:hAnsi="Calibri;Carlito;sans-serif"/>
+          <w:b w:val="false"/>
+          <w:i w:val="false"/>
+          <w:caps w:val="false"/>
+          <w:smallCaps w:val="false"/>
+          <w:color w:val="000000"/>
+          <w:spacing w:val="0"/>
+          <w:sz w:val="22"/>
+        </w:rPr>
+        <w:t>(b)</w:t>
+      </w:r>
+    </w:p>
+    <w:p>
+      <w:pPr>
+        <w:pStyle w:val="Normal"/>
+        <w:spacing w:lineRule="auto" w:line="240" w:before="0" w:after="57"/>
+        <w:jc w:val="left"/>
+        <w:rPr/>
+      </w:pPr>
+      <w:r>
+        <w:rPr>
+          <w:rFonts w:ascii="Calibri;Carlito;sans-serif" w:hAnsi="Calibri;Carlito;sans-serif"/>
+          <w:b w:val="false"/>
+          <w:i w:val="false"/>
+          <w:caps w:val="false"/>
+          <w:smallCaps w:val="false"/>
+          <w:color w:val="000000"/>
+          <w:spacing w:val="0"/>
+          <w:sz w:val="22"/>
+        </w:rPr>
+        <w:t>That no philosopher ever faces condition of “Starvation”</w:t>
+      </w:r>
+    </w:p>
+    <w:p>
+      <w:pPr>
+        <w:pStyle w:val="Normal"/>
+        <w:spacing w:lineRule="auto" w:line="240" w:before="0" w:after="57"/>
+        <w:jc w:val="left"/>
+        <w:rPr/>
+      </w:pPr>
+      <w:r>
+        <w:rPr>
+          <w:rFonts w:ascii="Calibri;Carlito;sans-serif" w:hAnsi="Calibri;Carlito;sans-serif"/>
+          <w:b w:val="false"/>
+          <w:i w:val="false"/>
+          <w:caps w:val="false"/>
+          <w:smallCaps w:val="false"/>
+          <w:color w:val="000000"/>
+          <w:spacing w:val="0"/>
+          <w:sz w:val="22"/>
+        </w:rPr>
+        <w:t>AND</w:t>
+      </w:r>
+    </w:p>
+    <w:p>
+      <w:pPr>
+        <w:pStyle w:val="Normal"/>
+        <w:spacing w:lineRule="auto" w:line="240" w:before="0" w:after="57"/>
+        <w:jc w:val="left"/>
+        <w:rPr/>
+      </w:pPr>
+      <w:r>
+        <w:rPr>
+          <w:rFonts w:ascii="Calibri;Carlito;sans-serif" w:hAnsi="Calibri;Carlito;sans-serif"/>
+          <w:b w:val="false"/>
+          <w:i w:val="false"/>
+          <w:caps w:val="false"/>
+          <w:smallCaps w:val="false"/>
+          <w:color w:val="000000"/>
+          <w:spacing w:val="0"/>
+          <w:sz w:val="22"/>
+        </w:rPr>
+        <w:t>The solution meets the requirement of “Progress”</w:t>
+      </w:r>
+    </w:p>
+    <w:p>
+      <w:pPr>
+        <w:pStyle w:val="Normal"/>
+        <w:spacing w:lineRule="auto" w:line="240" w:before="0" w:after="57"/>
+        <w:jc w:val="left"/>
+        <w:rPr/>
+      </w:pPr>
+      <w:r>
+        <w:rPr>
+          <w:rFonts w:ascii="Calibri;Carlito;sans-serif" w:hAnsi="Calibri;Carlito;sans-serif"/>
+          <w:b w:val="false"/>
+          <w:i w:val="false"/>
+          <w:caps w:val="false"/>
+          <w:smallCaps w:val="false"/>
+          <w:color w:val="000000"/>
+          <w:spacing w:val="0"/>
+          <w:sz w:val="22"/>
+        </w:rPr>
+        <w:t>Q No 5</w:t>
+      </w:r>
+    </w:p>
+    <w:p>
+      <w:pPr>
+        <w:pStyle w:val="Normal"/>
+        <w:spacing w:lineRule="auto" w:line="240" w:before="0" w:after="57"/>
+        <w:jc w:val="left"/>
+        <w:rPr/>
+      </w:pPr>
+      <w:r>
+        <w:rPr>
+          <w:rFonts w:ascii="Calibri;Carlito;sans-serif" w:hAnsi="Calibri;Carlito;sans-serif"/>
+          <w:b w:val="false"/>
+          <w:i w:val="false"/>
+          <w:caps w:val="false"/>
+          <w:smallCaps w:val="false"/>
+          <w:color w:val="000000"/>
+          <w:spacing w:val="0"/>
+          <w:sz w:val="22"/>
+        </w:rPr>
+        <w:t>Show how Lamport’s “Bakery Algorithm” meets all the three requirements of</w:t>
+      </w:r>
+    </w:p>
+    <w:p>
+      <w:pPr>
+        <w:pStyle w:val="Normal"/>
+        <w:spacing w:lineRule="auto" w:line="240" w:before="0" w:after="57"/>
+        <w:jc w:val="left"/>
+        <w:rPr/>
+      </w:pPr>
+      <w:r>
+        <w:rPr>
+          <w:rFonts w:ascii="Calibri;Carlito;sans-serif" w:hAnsi="Calibri;Carlito;sans-serif"/>
+          <w:b w:val="false"/>
+          <w:i w:val="false"/>
+          <w:caps w:val="false"/>
+          <w:smallCaps w:val="false"/>
+          <w:color w:val="000000"/>
+          <w:spacing w:val="0"/>
+          <w:sz w:val="22"/>
+        </w:rPr>
+        <w:t>a satisfactory Critical Section Solution</w:t>
       </w:r>
     </w:p>
     <w:sectPr>
@@ -777,25 +1997,7 @@
       <w:rPr/>
     </w:pPr>
     <w:r>
-      <w:rPr>
-        <w:color w:val="FF0000"/>
-      </w:rPr>
-      <w:t xml:space="preserve">{last_name}</w:t>
-    </w:r>
-    <w:r>
       <w:rPr/>
-      <w:tab/>
-    </w:r>
-    <w:r>
-      <w:rPr>
-        <w:highlight w:val="yellow"/>
-      </w:rPr>
-      <w:t xml:space="preserve">{first_name}</w:t>
-    </w:r>
-    <w:r>
-      <w:rPr/>
-      <w:tab/>
-      <w:t xml:space="preserve">{phone}</w:t>
     </w:r>
   </w:p>
 </w:ftr>
@@ -816,7 +2018,7 @@
     <w:r>
       <w:rPr/>
       <w:drawing>
-        <wp:anchor behindDoc="1" distT="0" distB="0" distL="0" distR="0" simplePos="0" locked="0" layoutInCell="1" allowOverlap="1" relativeHeight="2">
+        <wp:anchor behindDoc="1" distT="0" distB="0" distL="0" distR="0" simplePos="0" locked="0" layoutInCell="1" allowOverlap="1" relativeHeight="4">
           <wp:simplePos x="0" y="0"/>
           <wp:positionH relativeFrom="column">
             <wp:posOffset>0</wp:posOffset>

</xml_diff>